<commit_message>
completed step 2 & 3
</commit_message>
<xml_diff>
--- a/boarding_pass_training/boarding_pass_nethra.docx
+++ b/boarding_pass_training/boarding_pass_nethra.docx
@@ -59,7 +59,15 @@
                 <w:sz w:val="28"/>
                 <w:szCs w:val="28"/>
               </w:rPr>
-              <w:t>678</w:t>
+              <w:t>67</w:t>
+            </w:r>
+            <w:r>
+              <w:rPr>
+                <w:rFonts w:ascii="Times New Roman" w:eastAsia="Times New Roman" w:hAnsi="Times New Roman" w:cs="Times New Roman"/>
+                <w:sz w:val="28"/>
+                <w:szCs w:val="28"/>
+              </w:rPr>
+              <w:t>9</w:t>
             </w:r>
             <w:r>
               <w:rPr>
@@ -92,6 +100,14 @@
                 <w:szCs w:val="28"/>
               </w:rPr>
               <w:t>2N</w:t>
+            </w:r>
+            <w:r>
+              <w:rPr>
+                <w:rFonts w:ascii="Times New Roman" w:eastAsia="Times New Roman" w:hAnsi="Times New Roman" w:cs="Times New Roman"/>
+                <w:sz w:val="28"/>
+                <w:szCs w:val="28"/>
+              </w:rPr>
+              <w:t>G</w:t>
             </w:r>
           </w:p>
         </w:tc>
@@ -300,13 +316,23 @@
                 <w:szCs w:val="28"/>
               </w:rPr>
             </w:pPr>
-            <w:r>
-              <w:rPr>
-                <w:rFonts w:ascii="Times New Roman" w:eastAsia="Times New Roman" w:hAnsi="Times New Roman" w:cs="Times New Roman"/>
-                <w:sz w:val="28"/>
-                <w:szCs w:val="28"/>
-              </w:rPr>
-              <w:t>Bharath Kumar</w:t>
+            <w:proofErr w:type="spellStart"/>
+            <w:r>
+              <w:rPr>
+                <w:rFonts w:ascii="Times New Roman" w:eastAsia="Times New Roman" w:hAnsi="Times New Roman" w:cs="Times New Roman"/>
+                <w:sz w:val="28"/>
+                <w:szCs w:val="28"/>
+              </w:rPr>
+              <w:t>Rathna</w:t>
+            </w:r>
+            <w:proofErr w:type="spellEnd"/>
+            <w:r>
+              <w:rPr>
+                <w:rFonts w:ascii="Times New Roman" w:eastAsia="Times New Roman" w:hAnsi="Times New Roman" w:cs="Times New Roman"/>
+                <w:sz w:val="28"/>
+                <w:szCs w:val="28"/>
+              </w:rPr>
+              <w:t xml:space="preserve"> Jagadeesh</w:t>
             </w:r>
           </w:p>
         </w:tc>
@@ -396,7 +422,7 @@
                 <w:sz w:val="28"/>
                 <w:szCs w:val="28"/>
               </w:rPr>
-              <w:t>E</w:t>
+              <w:t>B</w:t>
             </w:r>
           </w:p>
         </w:tc>
@@ -413,13 +439,23 @@
                 <w:szCs w:val="28"/>
               </w:rPr>
             </w:pPr>
-            <w:r>
-              <w:rPr>
-                <w:rFonts w:ascii="Times New Roman" w:eastAsia="Times New Roman" w:hAnsi="Times New Roman" w:cs="Times New Roman"/>
-                <w:sz w:val="28"/>
-                <w:szCs w:val="28"/>
-              </w:rPr>
-              <w:t>Bharath Kumar</w:t>
+            <w:proofErr w:type="spellStart"/>
+            <w:r>
+              <w:rPr>
+                <w:rFonts w:ascii="Times New Roman" w:eastAsia="Times New Roman" w:hAnsi="Times New Roman" w:cs="Times New Roman"/>
+                <w:sz w:val="28"/>
+                <w:szCs w:val="28"/>
+              </w:rPr>
+              <w:t>Rathna</w:t>
+            </w:r>
+            <w:proofErr w:type="spellEnd"/>
+            <w:r>
+              <w:rPr>
+                <w:rFonts w:ascii="Times New Roman" w:eastAsia="Times New Roman" w:hAnsi="Times New Roman" w:cs="Times New Roman"/>
+                <w:sz w:val="28"/>
+                <w:szCs w:val="28"/>
+              </w:rPr>
+              <w:t xml:space="preserve"> Jagadeesh</w:t>
             </w:r>
           </w:p>
         </w:tc>
@@ -798,7 +834,7 @@
               <w:rPr>
                 <w:rFonts w:ascii="Times New Roman" w:eastAsia="Times New Roman" w:hAnsi="Times New Roman" w:cs="Times New Roman"/>
               </w:rPr>
-              <w:t>May</w:t>
+              <w:t>February</w:t>
             </w:r>
             <w:r>
               <w:rPr>
@@ -827,7 +863,7 @@
                 <w:sz w:val="28"/>
                 <w:szCs w:val="28"/>
               </w:rPr>
-              <w:t>NO</w:t>
+              <w:t>YES</w:t>
             </w:r>
           </w:p>
         </w:tc>
@@ -850,7 +886,7 @@
                 <w:sz w:val="28"/>
                 <w:szCs w:val="28"/>
               </w:rPr>
-              <w:t>45</w:t>
+              <w:t>4</w:t>
             </w:r>
             <w:r>
               <w:rPr>
@@ -881,7 +917,7 @@
                 <w:sz w:val="28"/>
                 <w:szCs w:val="28"/>
               </w:rPr>
-              <w:t>45</w:t>
+              <w:t>4</w:t>
             </w:r>
             <w:r>
               <w:rPr>
@@ -910,13 +946,19 @@
               <w:rPr>
                 <w:rFonts w:ascii="Times New Roman" w:eastAsia="Times New Roman" w:hAnsi="Times New Roman" w:cs="Times New Roman"/>
               </w:rPr>
-              <w:t>May</w:t>
-            </w:r>
-            <w:r>
-              <w:rPr>
-                <w:rFonts w:ascii="Times New Roman" w:eastAsia="Times New Roman" w:hAnsi="Times New Roman" w:cs="Times New Roman"/>
-              </w:rPr>
-              <w:t xml:space="preserve"> 1, 2022</w:t>
+              <w:t>February</w:t>
+            </w:r>
+            <w:r>
+              <w:rPr>
+                <w:rFonts w:ascii="Times New Roman" w:eastAsia="Times New Roman" w:hAnsi="Times New Roman" w:cs="Times New Roman"/>
+              </w:rPr>
+              <w:t xml:space="preserve"> </w:t>
+            </w:r>
+            <w:r>
+              <w:rPr>
+                <w:rFonts w:ascii="Times New Roman" w:eastAsia="Times New Roman" w:hAnsi="Times New Roman" w:cs="Times New Roman"/>
+              </w:rPr>
+              <w:t>1, 2022</w:t>
             </w:r>
           </w:p>
         </w:tc>

</xml_diff>